<commit_message>
Alteração de Informações do Projeto VendeTudo
</commit_message>
<xml_diff>
--- a/Projeto VendeTudo.docx
+++ b/Projeto VendeTudo.docx
@@ -40,8 +40,6 @@
               <w:right w:val="single" w:sz="12" w:space="0" w:color="auto"/>
             </w:tcBorders>
           </w:tcPr>
-          <w:bookmarkStart w:id="0" w:name="_GoBack"/>
-          <w:bookmarkEnd w:id="0"/>
           <w:p>
             <w:pPr>
               <w:pStyle w:val="Ttulo"/>
@@ -501,7 +499,7 @@
               <w:rPr>
                 <w:sz w:val="24"/>
               </w:rPr>
-              <w:t>SOBCONTROLE</w:t>
+              <w:t>VENDETUDO</w:t>
             </w:r>
           </w:p>
         </w:tc>
@@ -580,7 +578,57 @@
           <w:sz w:val="21"/>
           <w:szCs w:val="21"/>
         </w:rPr>
-        <w:t>Deseja-se projetar e construir um Sistema, inicialmente denominado SOBCONTROLE, com o objetivo de facilitar o controle das finanças pessoais de um indivíduo.</w:t>
+        <w:t xml:space="preserve">Deseja-se projetar e construir um Sistema, inicialmente denominado </w:t>
+      </w:r>
+      <w:r>
+        <w:rPr>
+          <w:rFonts w:ascii="Verdana" w:hAnsi="Verdana" w:cs="Verdana"/>
+          <w:sz w:val="21"/>
+          <w:szCs w:val="21"/>
+        </w:rPr>
+        <w:t>VENDETUDO</w:t>
+      </w:r>
+      <w:r>
+        <w:rPr>
+          <w:rFonts w:ascii="Verdana" w:hAnsi="Verdana" w:cs="Verdana"/>
+          <w:sz w:val="21"/>
+          <w:szCs w:val="21"/>
+        </w:rPr>
+        <w:t xml:space="preserve">, com o objetivo de </w:t>
+      </w:r>
+      <w:r>
+        <w:rPr>
+          <w:rFonts w:ascii="Verdana" w:hAnsi="Verdana" w:cs="Verdana"/>
+          <w:sz w:val="21"/>
+          <w:szCs w:val="21"/>
+        </w:rPr>
+        <w:t xml:space="preserve">ser um sistema de ponto de </w:t>
+      </w:r>
+      <w:proofErr w:type="gramStart"/>
+      <w:r>
+        <w:rPr>
+          <w:rFonts w:ascii="Verdana" w:hAnsi="Verdana" w:cs="Verdana"/>
+          <w:sz w:val="21"/>
+          <w:szCs w:val="21"/>
+        </w:rPr>
+        <w:t>venda(</w:t>
+      </w:r>
+      <w:proofErr w:type="gramEnd"/>
+      <w:r>
+        <w:rPr>
+          <w:rFonts w:ascii="Verdana" w:hAnsi="Verdana" w:cs="Verdana"/>
+          <w:sz w:val="21"/>
+          <w:szCs w:val="21"/>
+        </w:rPr>
+        <w:t>PDV) de qualquer tipo de negócio que não exija detalhes extras</w:t>
+      </w:r>
+      <w:r>
+        <w:rPr>
+          <w:rFonts w:ascii="Verdana" w:hAnsi="Verdana" w:cs="Verdana"/>
+          <w:sz w:val="21"/>
+          <w:szCs w:val="21"/>
+        </w:rPr>
+        <w:t>.</w:t>
       </w:r>
     </w:p>
     <w:p>
@@ -603,7 +651,31 @@
           <w:sz w:val="21"/>
           <w:szCs w:val="21"/>
         </w:rPr>
-        <w:t>O sistema, que deverá ter versões para desktop e para dispositivos móveis, deverá possibilitar a uma pessoa obter informações precisas sobre o seu fluxo de receitas e despesas, agrupadas conforme as suas necessidades.</w:t>
+        <w:t xml:space="preserve">O sistema, que deverá ter versões </w:t>
+      </w:r>
+      <w:r>
+        <w:rPr>
+          <w:rFonts w:ascii="Verdana" w:hAnsi="Verdana" w:cs="Verdana"/>
+          <w:sz w:val="21"/>
+          <w:szCs w:val="21"/>
+        </w:rPr>
+        <w:t>somente</w:t>
+      </w:r>
+      <w:r>
+        <w:rPr>
+          <w:rFonts w:ascii="Verdana" w:hAnsi="Verdana" w:cs="Verdana"/>
+          <w:sz w:val="21"/>
+          <w:szCs w:val="21"/>
+        </w:rPr>
+        <w:t xml:space="preserve"> desktop, deverá possibilitar </w:t>
+      </w:r>
+      <w:r>
+        <w:rPr>
+          <w:rFonts w:ascii="Verdana" w:hAnsi="Verdana" w:cs="Verdana"/>
+          <w:sz w:val="21"/>
+          <w:szCs w:val="21"/>
+        </w:rPr>
+        <w:t>ao comercio vender diversos tipos de produtos e serviços.</w:t>
       </w:r>
     </w:p>
     <w:p>
@@ -626,7 +698,23 @@
           <w:sz w:val="21"/>
           <w:szCs w:val="21"/>
         </w:rPr>
-        <w:t>O sistema deverá possuir cadastros para registrar categorias de despesas e de receitas, de modo a que possa ser montado um fluxo de caixa. Embora o sistema já possa ser disponibilizado com um cadastro inicial de categorias de receita e despesa, o usuário poderá personalizar suas categorias, criando novos itens e/ou removendo itens que não deseja utilizar.</w:t>
+        <w:t xml:space="preserve">O sistema deverá possuir cadastros para registrar </w:t>
+      </w:r>
+      <w:r>
+        <w:rPr>
+          <w:rFonts w:ascii="Verdana" w:hAnsi="Verdana" w:cs="Verdana"/>
+          <w:sz w:val="21"/>
+          <w:szCs w:val="21"/>
+        </w:rPr>
+        <w:t xml:space="preserve">produtos, meios de pagamentos, vendedores, </w:t>
+      </w:r>
+      <w:r>
+        <w:rPr>
+          <w:rFonts w:ascii="Verdana" w:hAnsi="Verdana" w:cs="Verdana"/>
+          <w:sz w:val="21"/>
+          <w:szCs w:val="21"/>
+        </w:rPr>
+        <w:t>clientes.</w:t>
       </w:r>
     </w:p>
     <w:p>
@@ -649,7 +737,7 @@
           <w:sz w:val="21"/>
           <w:szCs w:val="21"/>
         </w:rPr>
-        <w:t>Uma característica importante do sistema é que cada categoria de despesa e/ou receita poderá possuir subcategorias. Por exemplo, na categoria de despesa “Alimentação”, é possível criar a subcategoria “Alimentação Fora de Casa” e outra subcategoria chamada “Compras em Supermercado”. Dentro da subcategoria “Alimentação Fora de Casa”, pode-se criar as subcategorias “Restaurantes”, “Lanchonetes” e “Bares”, por exemplo. Com isso, o sistema deverá permitir que se cadastre até quatro níveis de categorias, de modo a tornar o controle de gastos mais apurado.</w:t>
+        <w:t>O sistema irá controlar o desconto máximo que um vendedor pode realizar em uma venda.</w:t>
       </w:r>
     </w:p>
     <w:p>
@@ -672,7 +760,38 @@
           <w:sz w:val="21"/>
           <w:szCs w:val="21"/>
         </w:rPr>
-        <w:t>O sistema deverá permitir o registro de uma despesa ou receita, devendo ser informados a data do registro, seu tipo, o nome do fornecedor (de quem se está recebendo ou a quem se está pagando), o valor, a forma de pagamento (cartão, dinheiro, cheque, etc.) e a data de vencimento, permitindo inclusive o cadastro de despesas com pagamento parcelado, como é o caso de compras feitas com cartão.</w:t>
+        <w:t>O sistema irá controlar limites de clientes.</w:t>
+      </w:r>
+    </w:p>
+    <w:p>
+      <w:pPr>
+        <w:autoSpaceDE w:val="0"/>
+        <w:autoSpaceDN w:val="0"/>
+        <w:adjustRightInd w:val="0"/>
+        <w:spacing w:after="120"/>
+        <w:ind w:firstLine="1134"/>
+        <w:jc w:val="both"/>
+        <w:rPr>
+          <w:rFonts w:ascii="Verdana" w:hAnsi="Verdana" w:cs="Verdana"/>
+          <w:sz w:val="21"/>
+          <w:szCs w:val="21"/>
+        </w:rPr>
+      </w:pPr>
+      <w:r>
+        <w:rPr>
+          <w:rFonts w:ascii="Verdana" w:hAnsi="Verdana" w:cs="Verdana"/>
+          <w:sz w:val="21"/>
+          <w:szCs w:val="21"/>
+        </w:rPr>
+        <w:t xml:space="preserve">O sistema deverá permitir o registro </w:t>
+      </w:r>
+      <w:r>
+        <w:rPr>
+          <w:rFonts w:ascii="Verdana" w:hAnsi="Verdana" w:cs="Verdana"/>
+          <w:sz w:val="21"/>
+          <w:szCs w:val="21"/>
+        </w:rPr>
+        <w:t>de mais de uma forma de pagamento na venda.</w:t>
       </w:r>
     </w:p>
     <w:p>
@@ -694,7 +813,39 @@
           <w:sz w:val="21"/>
           <w:szCs w:val="21"/>
         </w:rPr>
-        <w:t>O usuário deverá ter acesso a todas as funcionalidades do sistema, incluindo o cadastro de categorias de receita/despesa, seu registro, cadastro de formas de pagamento, de cartões de crédito, etc.</w:t>
+        <w:t>O usuário deverá ter acesso a todas as funcion</w:t>
+      </w:r>
+      <w:r>
+        <w:rPr>
+          <w:rFonts w:ascii="Verdana" w:hAnsi="Verdana" w:cs="Verdana"/>
+          <w:sz w:val="21"/>
+          <w:szCs w:val="21"/>
+        </w:rPr>
+        <w:t>alidades do sistema, incluindo</w:t>
+      </w:r>
+      <w:r>
+        <w:rPr>
+          <w:rFonts w:ascii="Verdana" w:hAnsi="Verdana" w:cs="Verdana"/>
+          <w:sz w:val="21"/>
+          <w:szCs w:val="21"/>
+        </w:rPr>
+        <w:t xml:space="preserve"> cadastro</w:t>
+      </w:r>
+      <w:r>
+        <w:rPr>
+          <w:rFonts w:ascii="Verdana" w:hAnsi="Verdana" w:cs="Verdana"/>
+          <w:sz w:val="21"/>
+          <w:szCs w:val="21"/>
+        </w:rPr>
+        <w:t>s e vendas</w:t>
+      </w:r>
+      <w:r>
+        <w:rPr>
+          <w:rFonts w:ascii="Verdana" w:hAnsi="Verdana" w:cs="Verdana"/>
+          <w:sz w:val="21"/>
+          <w:szCs w:val="21"/>
+        </w:rPr>
+        <w:t>.</w:t>
       </w:r>
     </w:p>
     <w:p>
@@ -716,7 +867,23 @@
           <w:sz w:val="21"/>
           <w:szCs w:val="21"/>
         </w:rPr>
-        <w:t>Com as informações registradas, será possível ao usuário emitir relatórios de suas receitas e/ou despesas por período, evolução de despesas e/ou receitas ao longo do tempo, despesas por categorias e subcategorias, bem como outros relatórios que forem definidos pelo usuário ao longo do amadurecimento do projeto.</w:t>
+        <w:t>Com as informações registradas, será possível ao usuário emitir relatório de</w:t>
+      </w:r>
+      <w:r>
+        <w:rPr>
+          <w:rFonts w:ascii="Verdana" w:hAnsi="Verdana" w:cs="Verdana"/>
+          <w:sz w:val="21"/>
+          <w:szCs w:val="21"/>
+        </w:rPr>
+        <w:t xml:space="preserve"> faturamento</w:t>
+      </w:r>
+      <w:r>
+        <w:rPr>
+          <w:rFonts w:ascii="Verdana" w:hAnsi="Verdana" w:cs="Verdana"/>
+          <w:sz w:val="21"/>
+          <w:szCs w:val="21"/>
+        </w:rPr>
+        <w:t>.</w:t>
       </w:r>
     </w:p>
     <w:p>
@@ -738,25 +905,39 @@
           <w:sz w:val="21"/>
           <w:szCs w:val="21"/>
         </w:rPr>
-        <w:t xml:space="preserve">O acesso ao sistema deverá ser feito por senha individual, cadastrada no momento da instalação do sistema utilizando-se como </w:t>
-      </w:r>
-      <w:proofErr w:type="spellStart"/>
-      <w:r>
-        <w:rPr>
-          <w:rFonts w:ascii="Verdana" w:hAnsi="Verdana" w:cs="Verdana"/>
-          <w:sz w:val="21"/>
-          <w:szCs w:val="21"/>
-        </w:rPr>
-        <w:t>login</w:t>
-      </w:r>
-      <w:proofErr w:type="spellEnd"/>
-      <w:r>
-        <w:rPr>
-          <w:rFonts w:ascii="Verdana" w:hAnsi="Verdana" w:cs="Verdana"/>
-          <w:sz w:val="21"/>
-          <w:szCs w:val="21"/>
-        </w:rPr>
-        <w:t xml:space="preserve"> um e-mail válido do usuário. A senha poderá ser alterada a pedido do usuário, sendo que neste caso será necessária a confirmação da nova senha através de e-mail.</w:t>
+        <w:t>O acesso ao sistema deverá ser feito por senha indi</w:t>
+      </w:r>
+      <w:r>
+        <w:rPr>
+          <w:rFonts w:ascii="Verdana" w:hAnsi="Verdana" w:cs="Verdana"/>
+          <w:sz w:val="21"/>
+          <w:szCs w:val="21"/>
+        </w:rPr>
+        <w:t>vidual, cadastrada no momento do cadastro do vendedor</w:t>
+      </w:r>
+      <w:r>
+        <w:rPr>
+          <w:rFonts w:ascii="Verdana" w:hAnsi="Verdana" w:cs="Verdana"/>
+          <w:sz w:val="21"/>
+          <w:szCs w:val="21"/>
+        </w:rPr>
+        <w:t xml:space="preserve">. A senha poderá ser alterada </w:t>
+      </w:r>
+      <w:r>
+        <w:rPr>
+          <w:rFonts w:ascii="Verdana" w:hAnsi="Verdana" w:cs="Verdana"/>
+          <w:sz w:val="21"/>
+          <w:szCs w:val="21"/>
+        </w:rPr>
+        <w:t>pelo vendedor</w:t>
+      </w:r>
+      <w:r>
+        <w:rPr>
+          <w:rFonts w:ascii="Verdana" w:hAnsi="Verdana" w:cs="Verdana"/>
+          <w:sz w:val="21"/>
+          <w:szCs w:val="21"/>
+        </w:rPr>
+        <w:t>.</w:t>
       </w:r>
     </w:p>
     <w:p>
@@ -778,7 +959,23 @@
           <w:sz w:val="21"/>
           <w:szCs w:val="21"/>
         </w:rPr>
-        <w:t>Após a versão inicial do SOBCONTROLE, pretende-se evoluir o projeto para incorporar características mais sofisticadas, tais como:</w:t>
+        <w:t xml:space="preserve">Após a versão inicial do </w:t>
+      </w:r>
+      <w:r>
+        <w:rPr>
+          <w:rFonts w:ascii="Verdana" w:hAnsi="Verdana" w:cs="Verdana"/>
+          <w:sz w:val="21"/>
+          <w:szCs w:val="21"/>
+        </w:rPr>
+        <w:t>VENDETUDO</w:t>
+      </w:r>
+      <w:r>
+        <w:rPr>
+          <w:rFonts w:ascii="Verdana" w:hAnsi="Verdana" w:cs="Verdana"/>
+          <w:sz w:val="21"/>
+          <w:szCs w:val="21"/>
+        </w:rPr>
+        <w:t>, pretende-se evoluir o projeto para incorporar características mais sofisticadas, tais como:</w:t>
       </w:r>
     </w:p>
     <w:p>
@@ -804,7 +1001,15 @@
           <w:sz w:val="21"/>
           <w:szCs w:val="21"/>
         </w:rPr>
-        <w:t>Capacidade de efetuar “baixa” das despesas registradas para pagamento com cartão, a partir do recebimento da fatura;</w:t>
+        <w:t>Relatório de Vendas por Vendedor</w:t>
+      </w:r>
+      <w:r>
+        <w:rPr>
+          <w:rFonts w:ascii="Verdana" w:hAnsi="Verdana" w:cs="Verdana"/>
+          <w:sz w:val="21"/>
+          <w:szCs w:val="21"/>
+        </w:rPr>
+        <w:t>;</w:t>
       </w:r>
     </w:p>
     <w:p>
@@ -830,41 +1035,15 @@
           <w:sz w:val="21"/>
           <w:szCs w:val="21"/>
         </w:rPr>
-        <w:t>Capacidade de efetuar “baixa” de cheques compensados na conta corrente;</w:t>
-      </w:r>
-    </w:p>
-    <w:p>
-      <w:pPr>
-        <w:pStyle w:val="PargrafodaLista"/>
-        <w:numPr>
-          <w:ilvl w:val="0"/>
-          <w:numId w:val="19"/>
-        </w:numPr>
-        <w:autoSpaceDE w:val="0"/>
-        <w:autoSpaceDN w:val="0"/>
-        <w:adjustRightInd w:val="0"/>
-        <w:jc w:val="both"/>
-        <w:rPr>
-          <w:rFonts w:ascii="Verdana" w:hAnsi="Verdana" w:cs="Verdana"/>
-          <w:sz w:val="21"/>
-          <w:szCs w:val="21"/>
-        </w:rPr>
-      </w:pPr>
-      <w:r>
-        <w:rPr>
-          <w:rFonts w:ascii="Verdana" w:hAnsi="Verdana" w:cs="Verdana"/>
-          <w:sz w:val="21"/>
-          <w:szCs w:val="21"/>
-        </w:rPr>
-        <w:t>Capacidade de registrar despesas e/ou receitas previstas</w:t>
-      </w:r>
-      <w:r>
-        <w:rPr>
-          <w:rFonts w:ascii="Verdana" w:hAnsi="Verdana" w:cs="Verdana"/>
-          <w:sz w:val="21"/>
-          <w:szCs w:val="21"/>
-        </w:rPr>
-        <w:t>, com opção de repetir um determinado padrão de valor para o futuro. Com isso, pretende-se obter um fluxo de caixa “previsto” para o usuário, permitindo que o mesmo possa tomar melhores decisões de gastos</w:t>
+        <w:t>Controlar descontos máximos por forma de pagamento</w:t>
+      </w:r>
+      <w:r>
+        <w:rPr>
+          <w:rFonts w:ascii="Verdana" w:hAnsi="Verdana" w:cs="Verdana"/>
+          <w:sz w:val="21"/>
+          <w:szCs w:val="21"/>
+        </w:rPr>
+        <w:t>;</w:t>
       </w:r>
     </w:p>
     <w:p>
@@ -880,6 +1059,8 @@
           <w:szCs w:val="21"/>
         </w:rPr>
       </w:pPr>
+      <w:bookmarkStart w:id="0" w:name="_GoBack"/>
+      <w:bookmarkEnd w:id="0"/>
     </w:p>
     <w:sectPr>
       <w:pgSz w:w="11907" w:h="16840" w:code="9"/>
@@ -2595,6 +2776,7 @@
     <w:lsdException w:name="HTML Sample" w:semiHidden="1" w:unhideWhenUsed="1"/>
     <w:lsdException w:name="HTML Typewriter" w:semiHidden="1" w:unhideWhenUsed="1"/>
     <w:lsdException w:name="HTML Variable" w:semiHidden="1" w:unhideWhenUsed="1"/>
+    <w:lsdException w:name="Normal Table" w:semiHidden="1" w:unhideWhenUsed="1"/>
     <w:lsdException w:name="annotation subject" w:semiHidden="1" w:unhideWhenUsed="1"/>
     <w:lsdException w:name="No List" w:semiHidden="1" w:unhideWhenUsed="1"/>
     <w:lsdException w:name="Outline List 1" w:semiHidden="1" w:unhideWhenUsed="1"/>
@@ -2641,8 +2823,10 @@
     <w:lsdException w:name="Table Subtle 2" w:semiHidden="1" w:unhideWhenUsed="1"/>
     <w:lsdException w:name="Table Web 1" w:semiHidden="1" w:unhideWhenUsed="1"/>
     <w:lsdException w:name="Table Web 2" w:semiHidden="1" w:unhideWhenUsed="1"/>
+    <w:lsdException w:name="Table Web 3" w:semiHidden="1" w:unhideWhenUsed="1"/>
     <w:lsdException w:name="Balloon Text" w:semiHidden="1" w:unhideWhenUsed="1"/>
     <w:lsdException w:name="Table Grid" w:uiPriority="59"/>
+    <w:lsdException w:name="Table Theme" w:semiHidden="1" w:unhideWhenUsed="1"/>
     <w:lsdException w:name="Placeholder Text" w:semiHidden="1"/>
     <w:lsdException w:name="No Spacing" w:uiPriority="1" w:qFormat="1"/>
     <w:lsdException w:name="Light Shading" w:uiPriority="60"/>

</xml_diff>